<commit_message>
updated documentation to include new macro keystrokes
</commit_message>
<xml_diff>
--- a/docs/CoCo Keys2USB v1.2 Instruction Sheet.docx
+++ b/docs/CoCo Keys2USB v1.2 Instruction Sheet.docx
@@ -1,6 +1,6 @@
 
 <file path=word/document.xml><?xml version="1.0" encoding="utf-8"?>
-<w:document xmlns:wpc="http://schemas.microsoft.com/office/word/2010/wordprocessingCanvas" xmlns:cx="http://schemas.microsoft.com/office/drawing/2014/chartex" xmlns:cx1="http://schemas.microsoft.com/office/drawing/2015/9/8/chartex" xmlns:cx2="http://schemas.microsoft.com/office/drawing/2015/10/21/chartex" xmlns:cx3="http://schemas.microsoft.com/office/drawing/2016/5/9/chartex" xmlns:cx4="http://schemas.microsoft.com/office/drawing/2016/5/10/chartex" xmlns:cx5="http://schemas.microsoft.com/office/drawing/2016/5/11/chartex" xmlns:cx6="http://schemas.microsoft.com/office/drawing/2016/5/12/chartex" xmlns:cx7="http://schemas.microsoft.com/office/drawing/2016/5/13/chartex" xmlns:cx8="http://schemas.microsoft.com/office/drawing/2016/5/14/chartex" xmlns:mc="http://schemas.openxmlformats.org/markup-compatibility/2006" xmlns:aink="http://schemas.microsoft.com/office/drawing/2016/ink" xmlns:am3d="http://schemas.microsoft.com/office/drawing/2017/model3d" xmlns:o="urn:schemas-microsoft-com:office:office" xmlns:r="http://schemas.openxmlformats.org/officeDocument/2006/relationships" xmlns:m="http://schemas.openxmlformats.org/officeDocument/2006/math" xmlns:v="urn:schemas-microsoft-com:vml" xmlns:wp14="http://schemas.microsoft.com/office/word/2010/wordprocessingDrawing" xmlns:wp="http://schemas.openxmlformats.org/drawingml/2006/wordprocessingDrawing" xmlns:w10="urn:schemas-microsoft-com:office:word" xmlns:w="http://schemas.openxmlformats.org/wordprocessingml/2006/main" xmlns:w14="http://schemas.microsoft.com/office/word/2010/wordml" xmlns:w15="http://schemas.microsoft.com/office/word/2012/wordml" xmlns:w16cid="http://schemas.microsoft.com/office/word/2016/wordml/cid" xmlns:w16se="http://schemas.microsoft.com/office/word/2015/wordml/symex" xmlns:wpg="http://schemas.microsoft.com/office/word/2010/wordprocessingGroup" xmlns:wpi="http://schemas.microsoft.com/office/word/2010/wordprocessingInk" xmlns:wne="http://schemas.microsoft.com/office/word/2006/wordml" xmlns:wps="http://schemas.microsoft.com/office/word/2010/wordprocessingShape" mc:Ignorable="w14 w15 w16se w16cid wp14">
+<w:document xmlns:wpc="http://schemas.microsoft.com/office/word/2010/wordprocessingCanvas" xmlns:cx="http://schemas.microsoft.com/office/drawing/2014/chartex" xmlns:cx1="http://schemas.microsoft.com/office/drawing/2015/9/8/chartex" xmlns:cx2="http://schemas.microsoft.com/office/drawing/2015/10/21/chartex" xmlns:cx3="http://schemas.microsoft.com/office/drawing/2016/5/9/chartex" xmlns:cx4="http://schemas.microsoft.com/office/drawing/2016/5/10/chartex" xmlns:cx5="http://schemas.microsoft.com/office/drawing/2016/5/11/chartex" xmlns:cx6="http://schemas.microsoft.com/office/drawing/2016/5/12/chartex" xmlns:cx7="http://schemas.microsoft.com/office/drawing/2016/5/13/chartex" xmlns:cx8="http://schemas.microsoft.com/office/drawing/2016/5/14/chartex" xmlns:mc="http://schemas.openxmlformats.org/markup-compatibility/2006" xmlns:aink="http://schemas.microsoft.com/office/drawing/2016/ink" xmlns:am3d="http://schemas.microsoft.com/office/drawing/2017/model3d" xmlns:o="urn:schemas-microsoft-com:office:office" xmlns:r="http://schemas.openxmlformats.org/officeDocument/2006/relationships" xmlns:m="http://schemas.openxmlformats.org/officeDocument/2006/math" xmlns:v="urn:schemas-microsoft-com:vml" xmlns:wp14="http://schemas.microsoft.com/office/word/2010/wordprocessingDrawing" xmlns:wp="http://schemas.openxmlformats.org/drawingml/2006/wordprocessingDrawing" xmlns:w10="urn:schemas-microsoft-com:office:word" xmlns:w="http://schemas.openxmlformats.org/wordprocessingml/2006/main" xmlns:w14="http://schemas.microsoft.com/office/word/2010/wordml" xmlns:w15="http://schemas.microsoft.com/office/word/2012/wordml" xmlns:w16cex="http://schemas.microsoft.com/office/word/2018/wordml/cex" xmlns:w16cid="http://schemas.microsoft.com/office/word/2016/wordml/cid" xmlns:w16="http://schemas.microsoft.com/office/word/2018/wordml" xmlns:w16se="http://schemas.microsoft.com/office/word/2015/wordml/symex" xmlns:wpg="http://schemas.microsoft.com/office/word/2010/wordprocessingGroup" xmlns:wpi="http://schemas.microsoft.com/office/word/2010/wordprocessingInk" xmlns:wne="http://schemas.microsoft.com/office/word/2006/wordml" xmlns:wps="http://schemas.microsoft.com/office/word/2010/wordprocessingShape" mc:Ignorable="w14 w15 w16se w16cid w16 w16cex wp14">
   <w:body>
     <w:p>
       <w:pPr>
@@ -441,7 +441,15 @@
         <w:t>16-pin card edge connector</w:t>
       </w:r>
       <w:r>
-        <w:t xml:space="preserve"> – the orientation doesn’t matter since </w:t>
+        <w:t xml:space="preserve"> – the orientation </w:t>
+      </w:r>
+      <w:proofErr w:type="gramStart"/>
+      <w:r>
+        <w:t>doesn’t</w:t>
+      </w:r>
+      <w:proofErr w:type="gramEnd"/>
+      <w:r>
+        <w:t xml:space="preserve"> matter since </w:t>
       </w:r>
       <w:r>
         <w:t>the connector is wired for either direction</w:t>
@@ -593,7 +601,21 @@
       </w:r>
       <w:proofErr w:type="spellEnd"/>
       <w:r>
-        <w:t xml:space="preserve"> for ‘Tab’ </w:t>
+        <w:t xml:space="preserve"> for ‘Tab’</w:t>
+      </w:r>
+      <w:r>
+        <w:t xml:space="preserve">, Ctrl+’@’ for ‘@’ symbol, </w:t>
+      </w:r>
+      <w:proofErr w:type="spellStart"/>
+      <w:r>
+        <w:t>Ctrl+’Left-Arrow</w:t>
+      </w:r>
+      <w:proofErr w:type="spellEnd"/>
+      <w:r>
+        <w:t>’ for destructive backspace,</w:t>
+      </w:r>
+      <w:r>
+        <w:t xml:space="preserve"> </w:t>
       </w:r>
       <w:r>
         <w:t xml:space="preserve">and </w:t>
@@ -712,8 +734,13 @@
       <w:r>
         <w:t xml:space="preserve"> this allows for connection to the 2x16-pin card-edge connector. However, </w:t>
       </w:r>
-      <w:r>
-        <w:t xml:space="preserve">it’s possible to crimp a 2x8 female IDC connector to the ribbon cable </w:t>
+      <w:proofErr w:type="gramStart"/>
+      <w:r>
+        <w:t>it’s</w:t>
+      </w:r>
+      <w:proofErr w:type="gramEnd"/>
+      <w:r>
+        <w:t xml:space="preserve"> possible to crimp a 2x8 female IDC connector to the ribbon cable </w:t>
       </w:r>
       <w:r>
         <w:t xml:space="preserve">to plug directly </w:t>
@@ -779,8 +806,13 @@
       <w:r>
         <w:t xml:space="preserve">to a firm mounting location. The </w:t>
       </w:r>
-      <w:r>
-        <w:t>flat-flex, mylar cable of the Color Computer keyboard is extremely fragile</w:t>
+      <w:proofErr w:type="gramStart"/>
+      <w:r>
+        <w:t>flat-flex</w:t>
+      </w:r>
+      <w:proofErr w:type="gramEnd"/>
+      <w:r>
+        <w:t>, mylar cable of the Color Computer keyboard is extremely fragile</w:t>
       </w:r>
       <w:r>
         <w:t xml:space="preserve"> and easily damaged</w:t>
@@ -937,7 +969,7 @@
 </file>
 
 <file path=word/numbering.xml><?xml version="1.0" encoding="utf-8"?>
-<w:numbering xmlns:wpc="http://schemas.microsoft.com/office/word/2010/wordprocessingCanvas" xmlns:cx="http://schemas.microsoft.com/office/drawing/2014/chartex" xmlns:cx1="http://schemas.microsoft.com/office/drawing/2015/9/8/chartex" xmlns:cx2="http://schemas.microsoft.com/office/drawing/2015/10/21/chartex" xmlns:cx3="http://schemas.microsoft.com/office/drawing/2016/5/9/chartex" xmlns:cx4="http://schemas.microsoft.com/office/drawing/2016/5/10/chartex" xmlns:cx5="http://schemas.microsoft.com/office/drawing/2016/5/11/chartex" xmlns:cx6="http://schemas.microsoft.com/office/drawing/2016/5/12/chartex" xmlns:cx7="http://schemas.microsoft.com/office/drawing/2016/5/13/chartex" xmlns:cx8="http://schemas.microsoft.com/office/drawing/2016/5/14/chartex" xmlns:mc="http://schemas.openxmlformats.org/markup-compatibility/2006" xmlns:aink="http://schemas.microsoft.com/office/drawing/2016/ink" xmlns:am3d="http://schemas.microsoft.com/office/drawing/2017/model3d" xmlns:o="urn:schemas-microsoft-com:office:office" xmlns:r="http://schemas.openxmlformats.org/officeDocument/2006/relationships" xmlns:m="http://schemas.openxmlformats.org/officeDocument/2006/math" xmlns:v="urn:schemas-microsoft-com:vml" xmlns:wp14="http://schemas.microsoft.com/office/word/2010/wordprocessingDrawing" xmlns:wp="http://schemas.openxmlformats.org/drawingml/2006/wordprocessingDrawing" xmlns:w10="urn:schemas-microsoft-com:office:word" xmlns:w="http://schemas.openxmlformats.org/wordprocessingml/2006/main" xmlns:w14="http://schemas.microsoft.com/office/word/2010/wordml" xmlns:w15="http://schemas.microsoft.com/office/word/2012/wordml" xmlns:w16cid="http://schemas.microsoft.com/office/word/2016/wordml/cid" xmlns:w16se="http://schemas.microsoft.com/office/word/2015/wordml/symex" xmlns:wpg="http://schemas.microsoft.com/office/word/2010/wordprocessingGroup" xmlns:wpi="http://schemas.microsoft.com/office/word/2010/wordprocessingInk" xmlns:wne="http://schemas.microsoft.com/office/word/2006/wordml" xmlns:wps="http://schemas.microsoft.com/office/word/2010/wordprocessingShape" mc:Ignorable="w14 w15 w16se w16cid wp14">
+<w:numbering xmlns:wpc="http://schemas.microsoft.com/office/word/2010/wordprocessingCanvas" xmlns:cx="http://schemas.microsoft.com/office/drawing/2014/chartex" xmlns:cx1="http://schemas.microsoft.com/office/drawing/2015/9/8/chartex" xmlns:cx2="http://schemas.microsoft.com/office/drawing/2015/10/21/chartex" xmlns:cx3="http://schemas.microsoft.com/office/drawing/2016/5/9/chartex" xmlns:cx4="http://schemas.microsoft.com/office/drawing/2016/5/10/chartex" xmlns:cx5="http://schemas.microsoft.com/office/drawing/2016/5/11/chartex" xmlns:cx6="http://schemas.microsoft.com/office/drawing/2016/5/12/chartex" xmlns:cx7="http://schemas.microsoft.com/office/drawing/2016/5/13/chartex" xmlns:cx8="http://schemas.microsoft.com/office/drawing/2016/5/14/chartex" xmlns:mc="http://schemas.openxmlformats.org/markup-compatibility/2006" xmlns:aink="http://schemas.microsoft.com/office/drawing/2016/ink" xmlns:am3d="http://schemas.microsoft.com/office/drawing/2017/model3d" xmlns:o="urn:schemas-microsoft-com:office:office" xmlns:r="http://schemas.openxmlformats.org/officeDocument/2006/relationships" xmlns:m="http://schemas.openxmlformats.org/officeDocument/2006/math" xmlns:v="urn:schemas-microsoft-com:vml" xmlns:wp14="http://schemas.microsoft.com/office/word/2010/wordprocessingDrawing" xmlns:wp="http://schemas.openxmlformats.org/drawingml/2006/wordprocessingDrawing" xmlns:w10="urn:schemas-microsoft-com:office:word" xmlns:w="http://schemas.openxmlformats.org/wordprocessingml/2006/main" xmlns:w14="http://schemas.microsoft.com/office/word/2010/wordml" xmlns:w15="http://schemas.microsoft.com/office/word/2012/wordml" xmlns:w16cex="http://schemas.microsoft.com/office/word/2018/wordml/cex" xmlns:w16cid="http://schemas.microsoft.com/office/word/2016/wordml/cid" xmlns:w16="http://schemas.microsoft.com/office/word/2018/wordml" xmlns:w16se="http://schemas.microsoft.com/office/word/2015/wordml/symex" xmlns:wpg="http://schemas.microsoft.com/office/word/2010/wordprocessingGroup" xmlns:wpi="http://schemas.microsoft.com/office/word/2010/wordprocessingInk" xmlns:wne="http://schemas.microsoft.com/office/word/2006/wordml" xmlns:wps="http://schemas.microsoft.com/office/word/2010/wordprocessingShape" mc:Ignorable="w14 w15 w16se w16cid w16 w16cex wp14">
   <w:abstractNum w:abstractNumId="0" w15:restartNumberingAfterBreak="0">
     <w:nsid w:val="09CC13CF"/>
     <w:multiLevelType w:val="hybridMultilevel"/>
@@ -1174,7 +1206,7 @@
 </file>
 
 <file path=word/styles.xml><?xml version="1.0" encoding="utf-8"?>
-<w:styles xmlns:mc="http://schemas.openxmlformats.org/markup-compatibility/2006" xmlns:r="http://schemas.openxmlformats.org/officeDocument/2006/relationships" xmlns:w="http://schemas.openxmlformats.org/wordprocessingml/2006/main" xmlns:w14="http://schemas.microsoft.com/office/word/2010/wordml" xmlns:w15="http://schemas.microsoft.com/office/word/2012/wordml" xmlns:w16cid="http://schemas.microsoft.com/office/word/2016/wordml/cid" xmlns:w16se="http://schemas.microsoft.com/office/word/2015/wordml/symex" mc:Ignorable="w14 w15 w16se w16cid">
+<w:styles xmlns:mc="http://schemas.openxmlformats.org/markup-compatibility/2006" xmlns:r="http://schemas.openxmlformats.org/officeDocument/2006/relationships" xmlns:w="http://schemas.openxmlformats.org/wordprocessingml/2006/main" xmlns:w14="http://schemas.microsoft.com/office/word/2010/wordml" xmlns:w15="http://schemas.microsoft.com/office/word/2012/wordml" xmlns:w16cex="http://schemas.microsoft.com/office/word/2018/wordml/cex" xmlns:w16cid="http://schemas.microsoft.com/office/word/2016/wordml/cid" xmlns:w16="http://schemas.microsoft.com/office/word/2018/wordml" xmlns:w16se="http://schemas.microsoft.com/office/word/2015/wordml/symex" mc:Ignorable="w14 w15 w16se w16cid w16 w16cex">
   <w:docDefaults>
     <w:rPrDefault>
       <w:rPr>

</xml_diff>